<commit_message>
UPDATE #16.6.0: Updated learning links
</commit_message>
<xml_diff>
--- a/16 - Lab - SDL2 Concepts/Lab 16 notes.docx
+++ b/16 - Lab - SDL2 Concepts/Lab 16 notes.docx
@@ -233,12 +233,37 @@
       <w:r>
         <w:t xml:space="preserve">Q11: </w:t>
       </w:r>
+    </w:p>
+    <w:p>
+      <w:r>
+        <w:t>Used this link to learn how to set up SDL2 and basic code to get a window appearing</w:t>
+      </w:r>
+    </w:p>
+    <w:p>
       <w:hyperlink r:id="rId9" w:history="1">
         <w:r>
           <w:rPr>
             <w:rStyle w:val="Hyperlink"/>
           </w:rPr>
           <w:t>https://www.youtube.com/watch?v=QQzAHcojEKg&amp;ab_channel=Let%27sMakeGames</w:t>
+        </w:r>
+      </w:hyperlink>
+      <w:r>
+        <w:t xml:space="preserve"> </w:t>
+      </w:r>
+    </w:p>
+    <w:p>
+      <w:r>
+        <w:t>Used this link to learn how to handle text input and keyboard input</w:t>
+      </w:r>
+    </w:p>
+    <w:p>
+      <w:hyperlink r:id="rId10" w:history="1">
+        <w:r>
+          <w:rPr>
+            <w:rStyle w:val="Hyperlink"/>
+          </w:rPr>
+          <w:t>https://www.youtube.com/watch?v=m2doh3Li65c&amp;ab_channel=CodingMadeEasy</w:t>
         </w:r>
       </w:hyperlink>
       <w:r>

</xml_diff>

<commit_message>
UPDATE #16.7.0: Link to key codes
</commit_message>
<xml_diff>
--- a/16 - Lab - SDL2 Concepts/Lab 16 notes.docx
+++ b/16 - Lab - SDL2 Concepts/Lab 16 notes.docx
@@ -45,12 +45,28 @@
     </w:p>
     <w:p>
       <w:r>
-        <w:t>Q2: Simple Directmedia Layer</w:t>
-      </w:r>
-    </w:p>
-    <w:p>
-      <w:r>
-        <w:t xml:space="preserve">Q3: Released under the zlib license </w:t>
+        <w:t xml:space="preserve">Q2: Simple </w:t>
+      </w:r>
+      <w:proofErr w:type="spellStart"/>
+      <w:r>
+        <w:t>Directmedia</w:t>
+      </w:r>
+      <w:proofErr w:type="spellEnd"/>
+      <w:r>
+        <w:t xml:space="preserve"> Layer</w:t>
+      </w:r>
+    </w:p>
+    <w:p>
+      <w:r>
+        <w:t xml:space="preserve">Q3: Released under the </w:t>
+      </w:r>
+      <w:proofErr w:type="spellStart"/>
+      <w:r>
+        <w:t>zlib</w:t>
+      </w:r>
+      <w:proofErr w:type="spellEnd"/>
+      <w:r>
+        <w:t xml:space="preserve"> license </w:t>
       </w:r>
       <w:hyperlink r:id="rId6" w:history="1">
         <w:r>
@@ -66,7 +82,23 @@
     </w:p>
     <w:p>
       <w:r>
-        <w:t>Q4: Supports windows, mac, linux, ios and android</w:t>
+        <w:t xml:space="preserve">Q4: Supports windows, mac, </w:t>
+      </w:r>
+      <w:proofErr w:type="spellStart"/>
+      <w:r>
+        <w:t>linux</w:t>
+      </w:r>
+      <w:proofErr w:type="spellEnd"/>
+      <w:r>
+        <w:t xml:space="preserve">, </w:t>
+      </w:r>
+      <w:proofErr w:type="spellStart"/>
+      <w:r>
+        <w:t>ios</w:t>
+      </w:r>
+      <w:proofErr w:type="spellEnd"/>
+      <w:r>
+        <w:t xml:space="preserve"> and android</w:t>
       </w:r>
     </w:p>
     <w:p>
@@ -115,7 +147,15 @@
         </w:numPr>
       </w:pPr>
       <w:r>
-        <w:t>Source Code: The source code of the for people who wanna work on the library itself</w:t>
+        <w:t xml:space="preserve">Source Code: The source code of the for people who </w:t>
+      </w:r>
+      <w:proofErr w:type="spellStart"/>
+      <w:r>
+        <w:t>wanna</w:t>
+      </w:r>
+      <w:proofErr w:type="spellEnd"/>
+      <w:r>
+        <w:t xml:space="preserve"> work on the library itself</w:t>
       </w:r>
     </w:p>
     <w:p>
@@ -139,7 +179,15 @@
         </w:numPr>
       </w:pPr>
       <w:r>
-        <w:t>Dev Libraries: Code for game devs to use for</w:t>
+        <w:t xml:space="preserve">Dev Libraries: Code for game </w:t>
+      </w:r>
+      <w:proofErr w:type="spellStart"/>
+      <w:r>
+        <w:t>devs</w:t>
+      </w:r>
+      <w:proofErr w:type="spellEnd"/>
+      <w:r>
+        <w:t xml:space="preserve"> to use for</w:t>
       </w:r>
       <w:r>
         <w:t xml:space="preserve"> making</w:t>
@@ -264,6 +312,24 @@
             <w:rStyle w:val="Hyperlink"/>
           </w:rPr>
           <w:t>https://www.youtube.com/watch?v=m2doh3Li65c&amp;ab_channel=CodingMadeEasy</w:t>
+        </w:r>
+      </w:hyperlink>
+      <w:r>
+        <w:t xml:space="preserve"> </w:t>
+      </w:r>
+    </w:p>
+    <w:p>
+      <w:r>
+        <w:t>Used this link to get key codes</w:t>
+      </w:r>
+    </w:p>
+    <w:p>
+      <w:hyperlink r:id="rId11" w:history="1">
+        <w:r>
+          <w:rPr>
+            <w:rStyle w:val="Hyperlink"/>
+          </w:rPr>
+          <w:t>http://wiki.libsdl.org/SDL_Keycode?highlight=%28%5CbCategoryEnum%5Cb%29%7C%28SDLEnumTemplate%29</w:t>
         </w:r>
       </w:hyperlink>
       <w:r>

</xml_diff>

<commit_message>
UPDATE #16.10.0: More learning links
</commit_message>
<xml_diff>
--- a/16 - Lab - SDL2 Concepts/Lab 16 notes.docx
+++ b/16 - Lab - SDL2 Concepts/Lab 16 notes.docx
@@ -45,28 +45,12 @@
     </w:p>
     <w:p>
       <w:r>
-        <w:t xml:space="preserve">Q2: Simple </w:t>
-      </w:r>
-      <w:proofErr w:type="spellStart"/>
-      <w:r>
-        <w:t>Directmedia</w:t>
-      </w:r>
-      <w:proofErr w:type="spellEnd"/>
-      <w:r>
-        <w:t xml:space="preserve"> Layer</w:t>
-      </w:r>
-    </w:p>
-    <w:p>
-      <w:r>
-        <w:t xml:space="preserve">Q3: Released under the </w:t>
-      </w:r>
-      <w:proofErr w:type="spellStart"/>
-      <w:r>
-        <w:t>zlib</w:t>
-      </w:r>
-      <w:proofErr w:type="spellEnd"/>
-      <w:r>
-        <w:t xml:space="preserve"> license </w:t>
+        <w:t>Q2: Simple Directmedia Layer</w:t>
+      </w:r>
+    </w:p>
+    <w:p>
+      <w:r>
+        <w:t xml:space="preserve">Q3: Released under the zlib license </w:t>
       </w:r>
       <w:hyperlink r:id="rId6" w:history="1">
         <w:r>
@@ -82,23 +66,7 @@
     </w:p>
     <w:p>
       <w:r>
-        <w:t xml:space="preserve">Q4: Supports windows, mac, </w:t>
-      </w:r>
-      <w:proofErr w:type="spellStart"/>
-      <w:r>
-        <w:t>linux</w:t>
-      </w:r>
-      <w:proofErr w:type="spellEnd"/>
-      <w:r>
-        <w:t xml:space="preserve">, </w:t>
-      </w:r>
-      <w:proofErr w:type="spellStart"/>
-      <w:r>
-        <w:t>ios</w:t>
-      </w:r>
-      <w:proofErr w:type="spellEnd"/>
-      <w:r>
-        <w:t xml:space="preserve"> and android</w:t>
+        <w:t>Q4: Supports windows, mac, linux, ios and android</w:t>
       </w:r>
     </w:p>
     <w:p>
@@ -147,15 +115,7 @@
         </w:numPr>
       </w:pPr>
       <w:r>
-        <w:t xml:space="preserve">Source Code: The source code of the for people who </w:t>
-      </w:r>
-      <w:proofErr w:type="spellStart"/>
-      <w:r>
-        <w:t>wanna</w:t>
-      </w:r>
-      <w:proofErr w:type="spellEnd"/>
-      <w:r>
-        <w:t xml:space="preserve"> work on the library itself</w:t>
+        <w:t>Source Code: The source code of the for people who wanna work on the library itself</w:t>
       </w:r>
     </w:p>
     <w:p>
@@ -179,15 +139,7 @@
         </w:numPr>
       </w:pPr>
       <w:r>
-        <w:t xml:space="preserve">Dev Libraries: Code for game </w:t>
-      </w:r>
-      <w:proofErr w:type="spellStart"/>
-      <w:r>
-        <w:t>devs</w:t>
-      </w:r>
-      <w:proofErr w:type="spellEnd"/>
-      <w:r>
-        <w:t xml:space="preserve"> to use for</w:t>
+        <w:t>Dev Libraries: Code for game devs to use for</w:t>
       </w:r>
       <w:r>
         <w:t xml:space="preserve"> making</w:t>
@@ -281,10 +233,28 @@
       <w:r>
         <w:t xml:space="preserve">Q11: </w:t>
       </w:r>
-    </w:p>
-    <w:p>
-      <w:r>
-        <w:t>Used this link to learn how to set up SDL2 and basic code to get a window appearing</w:t>
+      <w:r>
+        <w:t>Links used for learning:</w:t>
+      </w:r>
+    </w:p>
+    <w:p>
+      <w:r>
+        <w:t>H</w:t>
+      </w:r>
+      <w:r>
+        <w:t>ow to set up SDL2 and</w:t>
+      </w:r>
+      <w:r>
+        <w:t xml:space="preserve"> do</w:t>
+      </w:r>
+      <w:r>
+        <w:t xml:space="preserve"> basic cod</w:t>
+      </w:r>
+      <w:r>
+        <w:t>ing</w:t>
+      </w:r>
+      <w:r>
+        <w:t xml:space="preserve"> to get a window appearing</w:t>
       </w:r>
     </w:p>
     <w:p>
@@ -302,7 +272,10 @@
     </w:p>
     <w:p>
       <w:r>
-        <w:t>Used this link to learn how to handle text input and keyboard input</w:t>
+        <w:t>H</w:t>
+      </w:r>
+      <w:r>
+        <w:t>ow to handle text input and keyboard input</w:t>
       </w:r>
     </w:p>
     <w:p>
@@ -319,17 +292,48 @@
       </w:r>
     </w:p>
     <w:p>
-      <w:r>
-        <w:t>Used this link to get key codes</w:t>
-      </w:r>
-    </w:p>
-    <w:p>
       <w:hyperlink r:id="rId11" w:history="1">
         <w:r>
           <w:rPr>
             <w:rStyle w:val="Hyperlink"/>
           </w:rPr>
-          <w:t>http://wiki.libsdl.org/SDL_Keycode?highlight=%28%5CbCategoryEnum%5Cb%29%7C%28SDLEnumTemplate%29</w:t>
+          <w:t>https://www.youtube.com/watch?v=IetfLyHh3-g&amp;ab_channel=CodingMadeEasy</w:t>
+        </w:r>
+      </w:hyperlink>
+      <w:r>
+        <w:t xml:space="preserve"> </w:t>
+      </w:r>
+    </w:p>
+    <w:p>
+      <w:r>
+        <w:t>Key</w:t>
+      </w:r>
+      <w:r>
+        <w:t xml:space="preserve"> codes</w:t>
+      </w:r>
+    </w:p>
+    <w:p>
+      <w:hyperlink r:id="rId12" w:history="1">
+        <w:r>
+          <w:rPr>
+            <w:rStyle w:val="Hyperlink"/>
+          </w:rPr>
+          <w:t>http://wiki.libsdl.org/SDL_Keycode</w:t>
+        </w:r>
+      </w:hyperlink>
+    </w:p>
+    <w:p>
+      <w:r>
+        <w:t>How to quit using SDL</w:t>
+      </w:r>
+    </w:p>
+    <w:p>
+      <w:hyperlink r:id="rId13" w:history="1">
+        <w:r>
+          <w:rPr>
+            <w:rStyle w:val="Hyperlink"/>
+          </w:rPr>
+          <w:t>https://stackoverflow.com/questions/15272089/sdl-event-loop-quitting</w:t>
         </w:r>
       </w:hyperlink>
       <w:r>

</xml_diff>

<commit_message>
UPDATE #16.14.0: Updated Q9, cleaned up lab notes
</commit_message>
<xml_diff>
--- a/16 - Lab - SDL2 Concepts/Lab 16 notes.docx
+++ b/16 - Lab - SDL2 Concepts/Lab 16 notes.docx
@@ -29,7 +29,13 @@
     </w:p>
     <w:p>
       <w:r>
-        <w:t xml:space="preserve">Q1: </w:t>
+        <w:t>Q1:</w:t>
+      </w:r>
+      <w:r>
+        <w:t xml:space="preserve"> Official site:</w:t>
+      </w:r>
+      <w:r>
+        <w:t xml:space="preserve"> </w:t>
       </w:r>
       <w:hyperlink r:id="rId5" w:history="1">
         <w:r>
@@ -45,7 +51,13 @@
     </w:p>
     <w:p>
       <w:r>
-        <w:t>Q2: Simple Directmedia Layer</w:t>
+        <w:t xml:space="preserve">Q2: </w:t>
+      </w:r>
+      <w:r>
+        <w:t xml:space="preserve">SDL = </w:t>
+      </w:r>
+      <w:r>
+        <w:t>Simple Directmedia Layer</w:t>
       </w:r>
     </w:p>
     <w:p>
@@ -87,7 +99,16 @@
     </w:p>
     <w:p>
       <w:r>
-        <w:t xml:space="preserve">Q6: </w:t>
+        <w:t>Q6:</w:t>
+      </w:r>
+      <w:r>
+        <w:t xml:space="preserve"> Where to look for API</w:t>
+      </w:r>
+      <w:r>
+        <w:t xml:space="preserve"> by Name</w:t>
+      </w:r>
+      <w:r>
+        <w:t xml:space="preserve"> </w:t>
       </w:r>
       <w:hyperlink r:id="rId8" w:history="1">
         <w:r>
@@ -155,12 +176,10 @@
     </w:p>
     <w:p>
       <w:r>
-        <w:t>Q9: to be researched</w:t>
-      </w:r>
-    </w:p>
-    <w:p>
-      <w:r>
-        <w:t xml:space="preserve">Q10: </w:t>
+        <w:t xml:space="preserve">Q9: </w:t>
+      </w:r>
+      <w:r>
+        <w:t>Difference between a library and a framework:</w:t>
       </w:r>
     </w:p>
     <w:p>
@@ -172,7 +191,23 @@
         </w:numPr>
       </w:pPr>
       <w:r>
-        <w:t>Configuration &amp; Platform need to be changed to “All Platforms”</w:t>
+        <w:t xml:space="preserve">A library: a </w:t>
+      </w:r>
+      <w:r>
+        <w:rPr>
+          <w:i/>
+          <w:iCs/>
+        </w:rPr>
+        <w:t xml:space="preserve">library </w:t>
+      </w:r>
+      <w:r>
+        <w:t>of code that the user can</w:t>
+      </w:r>
+      <w:r>
+        <w:t xml:space="preserve"> choose and</w:t>
+      </w:r>
+      <w:r>
+        <w:t xml:space="preserve"> use wherever, whenever they need to solve their problem</w:t>
       </w:r>
     </w:p>
     <w:p>
@@ -184,7 +219,26 @@
         </w:numPr>
       </w:pPr>
       <w:r>
-        <w:t>Active solution platform needs to be x64</w:t>
+        <w:t xml:space="preserve">A framework: provides </w:t>
+      </w:r>
+      <w:r>
+        <w:t xml:space="preserve">code as </w:t>
+      </w:r>
+      <w:r>
+        <w:t xml:space="preserve">a </w:t>
+      </w:r>
+      <w:r>
+        <w:rPr>
+          <w:i/>
+          <w:iCs/>
+        </w:rPr>
+        <w:t>frame</w:t>
+      </w:r>
+      <w:r>
+        <w:t>/</w:t>
+      </w:r>
+      <w:r>
+        <w:t>a guide for the user on how to solve their problem</w:t>
       </w:r>
     </w:p>
     <w:p>
@@ -196,7 +250,25 @@
         </w:numPr>
       </w:pPr>
       <w:r>
-        <w:t>The current language configuration needs to include the library</w:t>
+        <w:t>The programmer has more freedom when using a library than a framework.</w:t>
+      </w:r>
+    </w:p>
+    <w:p>
+      <w:hyperlink r:id="rId9" w:history="1">
+        <w:r>
+          <w:rPr>
+            <w:rStyle w:val="Hyperlink"/>
+          </w:rPr>
+          <w:t>https://www.freecodecamp.org/news/the-difference-between-a-framework-and-a-library-bd133054023f/</w:t>
+        </w:r>
+      </w:hyperlink>
+      <w:r>
+        <w:t xml:space="preserve"> </w:t>
+      </w:r>
+    </w:p>
+    <w:p>
+      <w:r>
+        <w:t xml:space="preserve">Q10: </w:t>
       </w:r>
     </w:p>
     <w:p>
@@ -208,13 +280,7 @@
         </w:numPr>
       </w:pPr>
       <w:r>
-        <w:t>T</w:t>
-      </w:r>
-      <w:r>
-        <w:t>he linker’s</w:t>
-      </w:r>
-      <w:r>
-        <w:t xml:space="preserve"> additional library needs to include x64</w:t>
+        <w:t>Configuration &amp; Platform need to be changed to “All Platforms”</w:t>
       </w:r>
     </w:p>
     <w:p>
@@ -226,6 +292,48 @@
         </w:numPr>
       </w:pPr>
       <w:r>
+        <w:t>Active solution platform needs to be x64</w:t>
+      </w:r>
+    </w:p>
+    <w:p>
+      <w:pPr>
+        <w:pStyle w:val="ListParagraph"/>
+        <w:numPr>
+          <w:ilvl w:val="0"/>
+          <w:numId w:val="2"/>
+        </w:numPr>
+      </w:pPr>
+      <w:r>
+        <w:t>The current language configuration needs to include the library</w:t>
+      </w:r>
+    </w:p>
+    <w:p>
+      <w:pPr>
+        <w:pStyle w:val="ListParagraph"/>
+        <w:numPr>
+          <w:ilvl w:val="0"/>
+          <w:numId w:val="2"/>
+        </w:numPr>
+      </w:pPr>
+      <w:r>
+        <w:t>T</w:t>
+      </w:r>
+      <w:r>
+        <w:t>he linker’s</w:t>
+      </w:r>
+      <w:r>
+        <w:t xml:space="preserve"> additional library needs to include x64</w:t>
+      </w:r>
+    </w:p>
+    <w:p>
+      <w:pPr>
+        <w:pStyle w:val="ListParagraph"/>
+        <w:numPr>
+          <w:ilvl w:val="0"/>
+          <w:numId w:val="2"/>
+        </w:numPr>
+      </w:pPr>
+      <w:r>
         <w:t>The linker’s input needs to have SDL2.lib and SDL2main.lib dependencies</w:t>
       </w:r>
     </w:p>
@@ -238,6 +346,9 @@
       </w:r>
     </w:p>
     <w:p>
+      <w:pPr>
+        <w:spacing w:after="0"/>
+      </w:pPr>
       <w:r>
         <w:t>H</w:t>
       </w:r>
@@ -258,7 +369,7 @@
       </w:r>
     </w:p>
     <w:p>
-      <w:hyperlink r:id="rId9" w:history="1">
+      <w:hyperlink r:id="rId10" w:history="1">
         <w:r>
           <w:rPr>
             <w:rStyle w:val="Hyperlink"/>
@@ -271,6 +382,9 @@
       </w:r>
     </w:p>
     <w:p>
+      <w:pPr>
+        <w:spacing w:after="0"/>
+      </w:pPr>
       <w:r>
         <w:t>H</w:t>
       </w:r>
@@ -279,7 +393,7 @@
       </w:r>
     </w:p>
     <w:p>
-      <w:hyperlink r:id="rId10" w:history="1">
+      <w:hyperlink r:id="rId11" w:history="1">
         <w:r>
           <w:rPr>
             <w:rStyle w:val="Hyperlink"/>
@@ -292,7 +406,7 @@
       </w:r>
     </w:p>
     <w:p>
-      <w:hyperlink r:id="rId11" w:history="1">
+      <w:hyperlink r:id="rId12" w:history="1">
         <w:r>
           <w:rPr>
             <w:rStyle w:val="Hyperlink"/>
@@ -305,7 +419,11 @@
       </w:r>
     </w:p>
     <w:p>
-      <w:r>
+      <w:pPr>
+        <w:spacing w:after="0"/>
+      </w:pPr>
+      <w:r>
+        <w:lastRenderedPageBreak/>
         <w:t>Key</w:t>
       </w:r>
       <w:r>
@@ -313,7 +431,7 @@
       </w:r>
     </w:p>
     <w:p>
-      <w:hyperlink r:id="rId12" w:history="1">
+      <w:hyperlink r:id="rId13" w:history="1">
         <w:r>
           <w:rPr>
             <w:rStyle w:val="Hyperlink"/>
@@ -323,12 +441,15 @@
       </w:hyperlink>
     </w:p>
     <w:p>
+      <w:pPr>
+        <w:spacing w:after="0"/>
+      </w:pPr>
       <w:r>
         <w:t>How to quit using SDL</w:t>
       </w:r>
     </w:p>
     <w:p>
-      <w:hyperlink r:id="rId13" w:history="1">
+      <w:hyperlink r:id="rId14" w:history="1">
         <w:r>
           <w:rPr>
             <w:rStyle w:val="Hyperlink"/>
@@ -338,6 +459,277 @@
       </w:hyperlink>
       <w:r>
         <w:t xml:space="preserve"> </w:t>
+      </w:r>
+    </w:p>
+    <w:p>
+      <w:pPr>
+        <w:spacing w:after="0"/>
+      </w:pPr>
+      <w:r>
+        <w:t>Hello World code demo</w:t>
+      </w:r>
+    </w:p>
+    <w:p>
+      <w:pPr>
+        <w:keepNext/>
+        <w:spacing w:after="0"/>
+      </w:pPr>
+      <w:r>
+        <w:drawing>
+          <wp:inline distT="0" distB="0" distL="0" distR="0" wp14:anchorId="7895E151" wp14:editId="0C9D1647">
+            <wp:extent cx="5731510" cy="4119880"/>
+            <wp:effectExtent l="0" t="0" r="2540" b="0"/>
+            <wp:docPr id="1" name="Picture 1"/>
+            <wp:cNvGraphicFramePr>
+              <a:graphicFrameLocks xmlns:a="http://schemas.openxmlformats.org/drawingml/2006/main" noChangeAspect="1"/>
+            </wp:cNvGraphicFramePr>
+            <a:graphic xmlns:a="http://schemas.openxmlformats.org/drawingml/2006/main">
+              <a:graphicData uri="http://schemas.openxmlformats.org/drawingml/2006/picture">
+                <pic:pic xmlns:pic="http://schemas.openxmlformats.org/drawingml/2006/picture">
+                  <pic:nvPicPr>
+                    <pic:cNvPr id="1" name=""/>
+                    <pic:cNvPicPr/>
+                  </pic:nvPicPr>
+                  <pic:blipFill>
+                    <a:blip r:embed="rId15"/>
+                    <a:stretch>
+                      <a:fillRect/>
+                    </a:stretch>
+                  </pic:blipFill>
+                  <pic:spPr>
+                    <a:xfrm>
+                      <a:off x="0" y="0"/>
+                      <a:ext cx="5731510" cy="4119880"/>
+                    </a:xfrm>
+                    <a:prstGeom prst="rect">
+                      <a:avLst/>
+                    </a:prstGeom>
+                  </pic:spPr>
+                </pic:pic>
+              </a:graphicData>
+            </a:graphic>
+          </wp:inline>
+        </w:drawing>
+      </w:r>
+    </w:p>
+    <w:p>
+      <w:pPr>
+        <w:pStyle w:val="Caption"/>
+        <w:jc w:val="center"/>
+      </w:pPr>
+      <w:r>
+        <w:t xml:space="preserve">Fig </w:t>
+      </w:r>
+      <w:fldSimple w:instr=" SEQ Fig \* ARABIC ">
+        <w:r>
+          <w:rPr>
+            <w:noProof/>
+          </w:rPr>
+          <w:t>1</w:t>
+        </w:r>
+      </w:fldSimple>
+      <w:r>
+        <w:t>. Main code that change colors on pressing "R" and quit on pressing "Q"</w:t>
+      </w:r>
+    </w:p>
+    <w:p>
+      <w:pPr>
+        <w:keepNext/>
+        <w:spacing w:after="0"/>
+        <w:jc w:val="center"/>
+      </w:pPr>
+      <w:r>
+        <w:drawing>
+          <wp:inline distT="0" distB="0" distL="0" distR="0" wp14:anchorId="356A99A2" wp14:editId="47FB90A0">
+            <wp:extent cx="3756145" cy="2962275"/>
+            <wp:effectExtent l="0" t="0" r="0" b="0"/>
+            <wp:docPr id="3" name="Picture 3"/>
+            <wp:cNvGraphicFramePr>
+              <a:graphicFrameLocks xmlns:a="http://schemas.openxmlformats.org/drawingml/2006/main" noChangeAspect="1"/>
+            </wp:cNvGraphicFramePr>
+            <a:graphic xmlns:a="http://schemas.openxmlformats.org/drawingml/2006/main">
+              <a:graphicData uri="http://schemas.openxmlformats.org/drawingml/2006/picture">
+                <pic:pic xmlns:pic="http://schemas.openxmlformats.org/drawingml/2006/picture">
+                  <pic:nvPicPr>
+                    <pic:cNvPr id="1" name=""/>
+                    <pic:cNvPicPr/>
+                  </pic:nvPicPr>
+                  <pic:blipFill rotWithShape="1">
+                    <a:blip r:embed="rId16"/>
+                    <a:srcRect r="454"/>
+                    <a:stretch/>
+                  </pic:blipFill>
+                  <pic:spPr bwMode="auto">
+                    <a:xfrm>
+                      <a:off x="0" y="0"/>
+                      <a:ext cx="3770651" cy="2973715"/>
+                    </a:xfrm>
+                    <a:prstGeom prst="rect">
+                      <a:avLst/>
+                    </a:prstGeom>
+                    <a:ln>
+                      <a:noFill/>
+                    </a:ln>
+                    <a:extLst>
+                      <a:ext uri="{53640926-AAD7-44D8-BBD7-CCE9431645EC}">
+                        <a14:shadowObscured xmlns:a14="http://schemas.microsoft.com/office/drawing/2010/main"/>
+                      </a:ext>
+                    </a:extLst>
+                  </pic:spPr>
+                </pic:pic>
+              </a:graphicData>
+            </a:graphic>
+          </wp:inline>
+        </w:drawing>
+      </w:r>
+    </w:p>
+    <w:p>
+      <w:pPr>
+        <w:pStyle w:val="Caption"/>
+        <w:jc w:val="center"/>
+      </w:pPr>
+      <w:r>
+        <w:t xml:space="preserve">Fig </w:t>
+      </w:r>
+      <w:fldSimple w:instr=" SEQ Fig \* ARABIC ">
+        <w:r>
+          <w:rPr>
+            <w:noProof/>
+          </w:rPr>
+          <w:t>2</w:t>
+        </w:r>
+      </w:fldSimple>
+      <w:r>
+        <w:t>. Initial window's appearance</w:t>
+      </w:r>
+    </w:p>
+    <w:p>
+      <w:pPr>
+        <w:keepNext/>
+        <w:spacing w:after="0"/>
+        <w:jc w:val="center"/>
+      </w:pPr>
+      <w:r>
+        <w:lastRenderedPageBreak/>
+        <w:drawing>
+          <wp:inline distT="0" distB="0" distL="0" distR="0" wp14:anchorId="33885B7D" wp14:editId="14A53C17">
+            <wp:extent cx="3810000" cy="2983925"/>
+            <wp:effectExtent l="0" t="0" r="0" b="6985"/>
+            <wp:docPr id="4" name="Picture 4"/>
+            <wp:cNvGraphicFramePr>
+              <a:graphicFrameLocks xmlns:a="http://schemas.openxmlformats.org/drawingml/2006/main" noChangeAspect="1"/>
+            </wp:cNvGraphicFramePr>
+            <a:graphic xmlns:a="http://schemas.openxmlformats.org/drawingml/2006/main">
+              <a:graphicData uri="http://schemas.openxmlformats.org/drawingml/2006/picture">
+                <pic:pic xmlns:pic="http://schemas.openxmlformats.org/drawingml/2006/picture">
+                  <pic:nvPicPr>
+                    <pic:cNvPr id="1" name=""/>
+                    <pic:cNvPicPr/>
+                  </pic:nvPicPr>
+                  <pic:blipFill>
+                    <a:blip r:embed="rId17"/>
+                    <a:stretch>
+                      <a:fillRect/>
+                    </a:stretch>
+                  </pic:blipFill>
+                  <pic:spPr>
+                    <a:xfrm>
+                      <a:off x="0" y="0"/>
+                      <a:ext cx="3839284" cy="3006859"/>
+                    </a:xfrm>
+                    <a:prstGeom prst="rect">
+                      <a:avLst/>
+                    </a:prstGeom>
+                  </pic:spPr>
+                </pic:pic>
+              </a:graphicData>
+            </a:graphic>
+          </wp:inline>
+        </w:drawing>
+      </w:r>
+    </w:p>
+    <w:p>
+      <w:pPr>
+        <w:pStyle w:val="Caption"/>
+        <w:jc w:val="center"/>
+      </w:pPr>
+      <w:r>
+        <w:t xml:space="preserve">Fig </w:t>
+      </w:r>
+      <w:fldSimple w:instr=" SEQ Fig \* ARABIC ">
+        <w:r>
+          <w:rPr>
+            <w:noProof/>
+          </w:rPr>
+          <w:t>3</w:t>
+        </w:r>
+      </w:fldSimple>
+      <w:r>
+        <w:t>. What happens after pressing "R"</w:t>
+      </w:r>
+    </w:p>
+    <w:p>
+      <w:pPr>
+        <w:keepNext/>
+        <w:spacing w:after="0"/>
+        <w:jc w:val="center"/>
+      </w:pPr>
+      <w:r>
+        <w:drawing>
+          <wp:inline distT="0" distB="0" distL="0" distR="0" wp14:anchorId="71CCB10D" wp14:editId="0848A3B9">
+            <wp:extent cx="5731510" cy="2983230"/>
+            <wp:effectExtent l="0" t="0" r="2540" b="7620"/>
+            <wp:docPr id="5" name="Picture 5"/>
+            <wp:cNvGraphicFramePr>
+              <a:graphicFrameLocks xmlns:a="http://schemas.openxmlformats.org/drawingml/2006/main" noChangeAspect="1"/>
+            </wp:cNvGraphicFramePr>
+            <a:graphic xmlns:a="http://schemas.openxmlformats.org/drawingml/2006/main">
+              <a:graphicData uri="http://schemas.openxmlformats.org/drawingml/2006/picture">
+                <pic:pic xmlns:pic="http://schemas.openxmlformats.org/drawingml/2006/picture">
+                  <pic:nvPicPr>
+                    <pic:cNvPr id="1" name=""/>
+                    <pic:cNvPicPr/>
+                  </pic:nvPicPr>
+                  <pic:blipFill>
+                    <a:blip r:embed="rId18"/>
+                    <a:stretch>
+                      <a:fillRect/>
+                    </a:stretch>
+                  </pic:blipFill>
+                  <pic:spPr>
+                    <a:xfrm>
+                      <a:off x="0" y="0"/>
+                      <a:ext cx="5731510" cy="2983230"/>
+                    </a:xfrm>
+                    <a:prstGeom prst="rect">
+                      <a:avLst/>
+                    </a:prstGeom>
+                  </pic:spPr>
+                </pic:pic>
+              </a:graphicData>
+            </a:graphic>
+          </wp:inline>
+        </w:drawing>
+      </w:r>
+    </w:p>
+    <w:p>
+      <w:pPr>
+        <w:pStyle w:val="Caption"/>
+        <w:jc w:val="center"/>
+      </w:pPr>
+      <w:r>
+        <w:t xml:space="preserve">Fig </w:t>
+      </w:r>
+      <w:fldSimple w:instr=" SEQ Fig \* ARABIC ">
+        <w:r>
+          <w:rPr>
+            <w:noProof/>
+          </w:rPr>
+          <w:t>4</w:t>
+        </w:r>
+      </w:fldSimple>
+      <w:r>
+        <w:t>. What the console log looks like</w:t>
       </w:r>
     </w:p>
     <w:sectPr>
@@ -465,6 +857,118 @@
     </w:lvl>
   </w:abstractNum>
   <w:abstractNum w:abstractNumId="1" w15:restartNumberingAfterBreak="0">
+    <w:nsid w:val="484B2CC9"/>
+    <w:multiLevelType w:val="hybridMultilevel"/>
+    <w:tmpl w:val="8A649376"/>
+    <w:lvl w:ilvl="0" w:tplc="07F807D4">
+      <w:numFmt w:val="bullet"/>
+      <w:lvlText w:val="-"/>
+      <w:lvlJc w:val="left"/>
+      <w:pPr>
+        <w:ind w:left="720" w:hanging="360"/>
+      </w:pPr>
+      <w:rPr>
+        <w:rFonts w:ascii="Calibri" w:eastAsiaTheme="minorEastAsia" w:hAnsi="Calibri" w:cs="Calibri" w:hint="default"/>
+      </w:rPr>
+    </w:lvl>
+    <w:lvl w:ilvl="1" w:tplc="0C090003" w:tentative="1">
+      <w:start w:val="1"/>
+      <w:numFmt w:val="bullet"/>
+      <w:lvlText w:val="o"/>
+      <w:lvlJc w:val="left"/>
+      <w:pPr>
+        <w:ind w:left="1440" w:hanging="360"/>
+      </w:pPr>
+      <w:rPr>
+        <w:rFonts w:ascii="Courier New" w:hAnsi="Courier New" w:cs="Courier New" w:hint="default"/>
+      </w:rPr>
+    </w:lvl>
+    <w:lvl w:ilvl="2" w:tplc="0C090005" w:tentative="1">
+      <w:start w:val="1"/>
+      <w:numFmt w:val="bullet"/>
+      <w:lvlText w:val=""/>
+      <w:lvlJc w:val="left"/>
+      <w:pPr>
+        <w:ind w:left="2160" w:hanging="360"/>
+      </w:pPr>
+      <w:rPr>
+        <w:rFonts w:ascii="Wingdings" w:hAnsi="Wingdings" w:hint="default"/>
+      </w:rPr>
+    </w:lvl>
+    <w:lvl w:ilvl="3" w:tplc="0C090001" w:tentative="1">
+      <w:start w:val="1"/>
+      <w:numFmt w:val="bullet"/>
+      <w:lvlText w:val=""/>
+      <w:lvlJc w:val="left"/>
+      <w:pPr>
+        <w:ind w:left="2880" w:hanging="360"/>
+      </w:pPr>
+      <w:rPr>
+        <w:rFonts w:ascii="Symbol" w:hAnsi="Symbol" w:hint="default"/>
+      </w:rPr>
+    </w:lvl>
+    <w:lvl w:ilvl="4" w:tplc="0C090003" w:tentative="1">
+      <w:start w:val="1"/>
+      <w:numFmt w:val="bullet"/>
+      <w:lvlText w:val="o"/>
+      <w:lvlJc w:val="left"/>
+      <w:pPr>
+        <w:ind w:left="3600" w:hanging="360"/>
+      </w:pPr>
+      <w:rPr>
+        <w:rFonts w:ascii="Courier New" w:hAnsi="Courier New" w:cs="Courier New" w:hint="default"/>
+      </w:rPr>
+    </w:lvl>
+    <w:lvl w:ilvl="5" w:tplc="0C090005" w:tentative="1">
+      <w:start w:val="1"/>
+      <w:numFmt w:val="bullet"/>
+      <w:lvlText w:val=""/>
+      <w:lvlJc w:val="left"/>
+      <w:pPr>
+        <w:ind w:left="4320" w:hanging="360"/>
+      </w:pPr>
+      <w:rPr>
+        <w:rFonts w:ascii="Wingdings" w:hAnsi="Wingdings" w:hint="default"/>
+      </w:rPr>
+    </w:lvl>
+    <w:lvl w:ilvl="6" w:tplc="0C090001" w:tentative="1">
+      <w:start w:val="1"/>
+      <w:numFmt w:val="bullet"/>
+      <w:lvlText w:val=""/>
+      <w:lvlJc w:val="left"/>
+      <w:pPr>
+        <w:ind w:left="5040" w:hanging="360"/>
+      </w:pPr>
+      <w:rPr>
+        <w:rFonts w:ascii="Symbol" w:hAnsi="Symbol" w:hint="default"/>
+      </w:rPr>
+    </w:lvl>
+    <w:lvl w:ilvl="7" w:tplc="0C090003" w:tentative="1">
+      <w:start w:val="1"/>
+      <w:numFmt w:val="bullet"/>
+      <w:lvlText w:val="o"/>
+      <w:lvlJc w:val="left"/>
+      <w:pPr>
+        <w:ind w:left="5760" w:hanging="360"/>
+      </w:pPr>
+      <w:rPr>
+        <w:rFonts w:ascii="Courier New" w:hAnsi="Courier New" w:cs="Courier New" w:hint="default"/>
+      </w:rPr>
+    </w:lvl>
+    <w:lvl w:ilvl="8" w:tplc="0C090005" w:tentative="1">
+      <w:start w:val="1"/>
+      <w:numFmt w:val="bullet"/>
+      <w:lvlText w:val=""/>
+      <w:lvlJc w:val="left"/>
+      <w:pPr>
+        <w:ind w:left="6480" w:hanging="360"/>
+      </w:pPr>
+      <w:rPr>
+        <w:rFonts w:ascii="Wingdings" w:hAnsi="Wingdings" w:hint="default"/>
+      </w:rPr>
+    </w:lvl>
+  </w:abstractNum>
+  <w:abstractNum w:abstractNumId="2" w15:restartNumberingAfterBreak="0">
     <w:nsid w:val="5E7B6EFD"/>
     <w:multiLevelType w:val="hybridMultilevel"/>
     <w:tmpl w:val="94ACFB14"/>
@@ -580,6 +1084,9 @@
     <w:abstractNumId w:val="0"/>
   </w:num>
   <w:num w:numId="2">
+    <w:abstractNumId w:val="2"/>
+  </w:num>
+  <w:num w:numId="3">
     <w:abstractNumId w:val="1"/>
   </w:num>
 </w:numbering>

</xml_diff>